<commit_message>
añadido nuevo .Rmd con encoding UTF-8
</commit_message>
<xml_diff>
--- a/articulo_aux.docx
+++ b/articulo_aux.docx
@@ -125,41 +125,12 @@
         <w:t xml:space="preserve">Introducción</w:t>
       </w:r>
     </w:p>
-    <w:p>
-      <w:pPr>
-        <w:pStyle w:val="FirstParagraph"/>
-      </w:pPr>
-      <w:r>
-        <w:t xml:space="preserve">La irrupción de la pandemia de la COVID 19 nos ofrece una ventana de oportunidad para estudiar los efectos que pueden ejercer suscesos disruptivos sobre la habitual relación existente entre las carácterísticas de los individuos y sus actitudes y comportamientos políticos.</w:t>
-      </w:r>
-      <w:r>
-        <w:t xml:space="preserve"> </w:t>
-      </w:r>
-      <w:r>
-        <w:t xml:space="preserve">En este caso nos hemos fijado en la relación entre la ideología y la valoración que los ciudadanos hacen del Presidente del Gobierno. Para ello disponemos de una fuente de datos, el CIS, que nos ofrece instantáneas de la sociedad española tomadas a intervalos más o menos regulares. Sus barómetros recogen las respuestas a un núcleo de preguntas que se ha mantenido constante en el periodo de estudio por lo que tenemos la oportunidad de inferir cambios temporales a partir de ellos.</w:t>
-      </w:r>
-      <w:r>
-        <w:t xml:space="preserve"> </w:t>
-      </w:r>
-      <w:r>
-        <w:t xml:space="preserve">La declaración del estado de alarma y el consiguiente confinamiento de toda la población del país a partir del 14 de marzo de 2020 supone un suceso traumático colectivo como no se había vivido hasta el momento. Por ello, nos parece razonable plantear la hipótesis de que esta decisión política suponga un shock que altere la forma en que los ciudadanos valoran la actuación de los actores políticos, ya sean institucionales, organizaciones como los partidos políticos o los propios políticos.</w:t>
-      </w:r>
-    </w:p>
     <w:bookmarkEnd w:id="20"/>
-    <w:bookmarkStart w:id="25" w:name="X6b1ce30bda26f3f9e4394392c48a923e5705564"/>
+    <w:bookmarkStart w:id="27" w:name="X6b1ce30bda26f3f9e4394392c48a923e5705564"/>
     <w:p>
       <w:pPr>
         <w:pStyle w:val="Heading1"/>
       </w:pPr>
-      <w:r>
-        <w:rPr>
-          <w:rStyle w:val="SectionNumber"/>
-        </w:rPr>
-        <w:t xml:space="preserve">1</w:t>
-      </w:r>
-      <w:r>
-        <w:tab/>
-      </w:r>
       <w:r>
         <w:t xml:space="preserve">Diseño de la investigación y datos utilizados</w:t>
       </w:r>
@@ -395,21 +366,7 @@
         <w:t xml:space="preserve"> </w:t>
       </w:r>
       <w:r>
-        <w:t xml:space="preserve">asigna en un momento</w:t>
-      </w:r>
-      <w:r>
-        <w:t xml:space="preserve"> </w:t>
-      </w:r>
-      <m:oMath>
-        <m:r>
-          <m:t>t</m:t>
-        </m:r>
-      </m:oMath>
-      <w:r>
-        <w:t xml:space="preserve"> </w:t>
-      </w:r>
-      <w:r>
-        <w:t xml:space="preserve">a la pregunta de cómo valora la actuación del presidente Sánchez del 1 al 10, siendo 1</w:t>
+        <w:t xml:space="preserve">asigna en un momento determinado a la pregunta de cómo valora la actuación del presidente Sánchez del 1 al 10, siendo 1</w:t>
       </w:r>
       <w:r>
         <w:t xml:space="preserve"> </w:t>
@@ -465,7 +422,7 @@
         <w:t xml:space="preserve"> </w:t>
       </w:r>
       <w:r>
-        <w:t xml:space="preserve">se refiere a la autoubicación ideológica</w:t>
+        <w:t xml:space="preserve">se refiere a la autoubicación ideol.’ógica</w:t>
       </w:r>
       <w:r>
         <w:rPr>
@@ -1608,10 +1565,10 @@
         <w:t xml:space="preserve">Esperamos que si nuestro planteamiento es correcto el impacto sea significativo y podamos decir que se ha producido un cambio estructural a partir de la declaración del estado de alarma. Para ello debemos seleccionar los datos del barómetro inmediatamente posterior a la declaración del estado de alarma y los inmediatamente anteriores. Al acotar de la manera más estrecha posible el rango temporal alrededor de nuestro evento disruptivo, tratamos de minimizar la ocurrencia de eventos que puedan ser la verdadera causa de un potencial cambio estructural, en lugar de nuestro evento de interés.</w:t>
       </w:r>
       <w:r>
-        <w:t xml:space="preserve"> </w:t>
-      </w:r>
-      <w:r>
-        <w:t xml:space="preserve">Adicionalmente, es posible que este cambio estructural sea habitual debido a procesos no contemplados teóricamente. O simplemente que los tests aplicados sobre muestras diferentes, produzcan frecuentemente coeficientes diferentes</w:t>
+        <w:br/>
+      </w:r>
+      <w:r>
+        <w:t xml:space="preserve">Adem?s de los mencionados riesgos de validez interna, existen amenazas de fiabilidad de nuestros instrumentos de medida. Los tests aplicados sobre muestras diferentes, podr?an producir coeficientes diferentes</w:t>
       </w:r>
       <w:r>
         <w:rPr>
@@ -1620,13 +1577,106 @@
         <w:footnoteReference w:id="24"/>
       </w:r>
       <w:r>
-        <w:t xml:space="preserve"> </w:t>
-      </w:r>
-      <w:r>
-        <w:t xml:space="preserve">careciendo de fiabilidad. Aunque no tenemos la posibilidad de realizar mediciones repetidas en un mismo momento, la regularidad cuasimensual de los barómetros del CIS,</w:t>
+        <w:t xml:space="preserve">. Es decir, que medidas consecutivas sobre una misma poblaci?n produjeran resultados diferentes. Aunque no tenemos la posibilidad de realizar mediciones repetidas en un mismo momento, la regularidad cuasimensual de los barómetros del CIS, nos permiten repetir las mediciones durante periodos en los que no se ha producido el fen?meno que nosotros consideramos responsable del potencial cambio estructural. Por lo tanto, repitiendo sucesivamente el an?lisis en diferentes momentos.</w:t>
+      </w:r>
+      <w:r>
+        <w:t xml:space="preserve"> </w:t>
+      </w:r>
+      <w:r>
+        <w:t xml:space="preserve">En la figura (1) puede verse de forma esquem?tica la estructura temporal de nuestro dise?o de investigaci?n. Existen cinco tests</w:t>
+      </w:r>
+      <w:r>
+        <w:t xml:space="preserve"> </w:t>
+      </w:r>
+      <w:r>
+        <w:rPr>
+          <w:i/>
+        </w:rPr>
+        <w:t xml:space="preserve">before/after</w:t>
+      </w:r>
+      <w:r>
+        <w:t xml:space="preserve"> </w:t>
+      </w:r>
+      <w:r>
+        <w:t xml:space="preserve">y una serie de sucesos o hitos pol?ticos relativos al gobierno que preside Pedro S?nchez. Puede verse que cada test agrupa dos estudios del CIS</w:t>
+      </w:r>
+      <w:r>
+        <w:rPr>
+          <w:rStyle w:val="FootnoteReference"/>
+        </w:rPr>
+        <w:footnoteReference w:id="25"/>
+      </w:r>
+      <w:r>
+        <w:t xml:space="preserve"> </w:t>
+      </w:r>
+      <w:r>
+        <w:t xml:space="preserve">de los que se muestra la duraci?n del trabajo de campo correspondiente y su inserci?n entre sucesos pol?ticos.</w:t>
       </w:r>
     </w:p>
-    <w:bookmarkEnd w:id="25"/>
+    <w:p>
+      <w:pPr>
+        <w:pStyle w:val="CaptionedFigure"/>
+      </w:pPr>
+      <w:r>
+        <w:drawing>
+          <wp:inline>
+            <wp:extent cx="5334000" cy="1905000"/>
+            <wp:effectExtent b="0" l="0" r="0" t="0"/>
+            <wp:docPr descr="timeline" title="" id="1" name="Picture"/>
+            <a:graphic>
+              <a:graphicData uri="http://schemas.openxmlformats.org/drawingml/2006/picture">
+                <pic:pic>
+                  <pic:nvPicPr>
+                    <pic:cNvPr descr="timeline.png" id="0" name="Picture"/>
+                    <pic:cNvPicPr>
+                      <a:picLocks noChangeArrowheads="1" noChangeAspect="1"/>
+                    </pic:cNvPicPr>
+                  </pic:nvPicPr>
+                  <pic:blipFill>
+                    <a:blip r:embed="rId26"/>
+                    <a:stretch>
+                      <a:fillRect/>
+                    </a:stretch>
+                  </pic:blipFill>
+                  <pic:spPr bwMode="auto">
+                    <a:xfrm>
+                      <a:off x="0" y="0"/>
+                      <a:ext cx="5334000" cy="1905000"/>
+                    </a:xfrm>
+                    <a:prstGeom prst="rect">
+                      <a:avLst/>
+                    </a:prstGeom>
+                    <a:noFill/>
+                    <a:ln w="9525">
+                      <a:noFill/>
+                      <a:headEnd/>
+                      <a:tailEnd/>
+                    </a:ln>
+                  </pic:spPr>
+                </pic:pic>
+              </a:graphicData>
+            </a:graphic>
+          </wp:inline>
+        </w:drawing>
+      </w:r>
+    </w:p>
+    <w:p>
+      <w:pPr>
+        <w:pStyle w:val="ImageCaption"/>
+      </w:pPr>
+      <w:r>
+        <w:t xml:space="preserve">timeline</w:t>
+      </w:r>
+    </w:p>
+    <w:p>
+      <w:pPr>
+        <w:pStyle w:val="BodyText"/>
+      </w:pPr>
+      <w:r>
+        <w:t xml:space="preserve">De la figura (1) se desprende que es el test 4 el que contiene la ocurrencia del suceso de estudio.</w:t>
+      </w:r>
+    </w:p>
+    <w:bookmarkEnd w:id="27"/>
     <w:sectPr/>
   </w:body>
 </w:document>
@@ -1791,7 +1841,26 @@
         <w:t xml:space="preserve"> </w:t>
       </w:r>
       <w:r>
-        <w:t xml:space="preserve">con diferencias estadísticamente significativas</w:t>
+        <w:t xml:space="preserve">Con diferencias estadísticamente significativas</w:t>
+      </w:r>
+    </w:p>
+  </w:footnote>
+  <w:footnote w:id="25">
+    <w:p>
+      <w:pPr>
+        <w:pStyle w:val="FootnoteText"/>
+      </w:pPr>
+      <w:r>
+        <w:rPr>
+          <w:rStyle w:val="FootnoteReference"/>
+        </w:rPr>
+        <w:footnoteRef/>
+      </w:r>
+      <w:r>
+        <w:t xml:space="preserve"> </w:t>
+      </w:r>
+      <w:r>
+        <w:t xml:space="preserve">Los estudios numerados del 1 al 6 son respectivamente, los estudios: 3269, 3271, 3273, 3277, 3279, 3281</w:t>
       </w:r>
     </w:p>
   </w:footnote>

</xml_diff>